<commit_message>
Centralizo el limite del presupuesto de un grupo en una clase de constantes (LimitesDeGrupo). Realizo los cambios pertinentes en el resto del codigo para utilizar esta constante. Actualizo la documentacion de la consigna.
</commit_message>
<xml_diff>
--- a/UNTREF Calidad - Trabajo Práctico - Pruebas de Aceptación Automatizadas - 2025.docx
+++ b/UNTREF Calidad - Trabajo Práctico - Pruebas de Aceptación Automatizadas - 2025.docx
@@ -821,6 +821,118 @@
       <w:pPr>
         <w:spacing w:after="200" w:line="360" w:lineRule="auto"/>
         <w:rPr>
+          <w:iCs/>
+          <w:sz w:val="20"/>
+          <w:szCs w:val="20"/>
+          <w:u w:val="single"/>
+        </w:rPr>
+      </w:pPr>
+    </w:p>
+    <w:p>
+      <w:pPr>
+        <w:spacing w:after="200" w:line="360" w:lineRule="auto"/>
+        <w:rPr>
+          <w:b/>
+          <w:bCs/>
+          <w:iCs/>
+          <w:sz w:val="20"/>
+          <w:szCs w:val="20"/>
+          <w:lang w:val="es-AR"/>
+        </w:rPr>
+      </w:pPr>
+      <w:r>
+        <w:rPr>
+          <w:b/>
+          <w:bCs/>
+          <w:iCs/>
+          <w:sz w:val="20"/>
+          <w:szCs w:val="20"/>
+        </w:rPr>
+        <w:t>LimitesDeGrupo.java(</w:t>
+      </w:r>
+      <w:proofErr w:type="spellStart"/>
+      <w:r>
+        <w:rPr>
+          <w:b/>
+          <w:bCs/>
+          <w:iCs/>
+          <w:sz w:val="20"/>
+          <w:szCs w:val="20"/>
+          <w:lang w:val="es-AR"/>
+        </w:rPr>
+        <w:t>ar.com.grupoesfera.repartir.config</w:t>
+      </w:r>
+      <w:proofErr w:type="spellEnd"/>
+      <w:r>
+        <w:rPr>
+          <w:b/>
+          <w:bCs/>
+          <w:iCs/>
+          <w:sz w:val="20"/>
+          <w:szCs w:val="20"/>
+          <w:lang w:val="es-AR"/>
+        </w:rPr>
+        <w:t>):</w:t>
+      </w:r>
+    </w:p>
+    <w:p>
+      <w:pPr>
+        <w:spacing w:after="200" w:line="360" w:lineRule="auto"/>
+        <w:rPr>
+          <w:iCs/>
+          <w:sz w:val="20"/>
+          <w:szCs w:val="20"/>
+        </w:rPr>
+      </w:pPr>
+      <w:r>
+        <w:rPr>
+          <w:iCs/>
+          <w:sz w:val="20"/>
+          <w:szCs w:val="20"/>
+        </w:rPr>
+        <w:t>Cree una clase para centralizar el limite del grupo en una clase de constantes (</w:t>
+      </w:r>
+      <w:proofErr w:type="spellStart"/>
+      <w:r>
+        <w:rPr>
+          <w:iCs/>
+          <w:sz w:val="20"/>
+          <w:szCs w:val="20"/>
+        </w:rPr>
+        <w:t>asi</w:t>
+      </w:r>
+      <w:proofErr w:type="spellEnd"/>
+      <w:r>
+        <w:rPr>
+          <w:iCs/>
+          <w:sz w:val="20"/>
+          <w:szCs w:val="20"/>
+        </w:rPr>
+        <w:t xml:space="preserve"> evitamos cambiarlo manualmente en todos los archivos que se utilice)</w:t>
+      </w:r>
+      <w:r>
+        <w:rPr>
+          <w:iCs/>
+          <w:sz w:val="20"/>
+          <w:szCs w:val="20"/>
+        </w:rPr>
+        <w:t>. La constante se llama “LIMITE_TOTAL”</w:t>
+      </w:r>
+    </w:p>
+    <w:p>
+      <w:pPr>
+        <w:spacing w:after="200" w:line="360" w:lineRule="auto"/>
+        <w:rPr>
+          <w:iCs/>
+          <w:sz w:val="20"/>
+          <w:szCs w:val="20"/>
+        </w:rPr>
+      </w:pPr>
+    </w:p>
+    <w:p>
+      <w:pPr>
+        <w:spacing w:after="200" w:line="360" w:lineRule="auto"/>
+        <w:rPr>
           <w:b/>
           <w:bCs/>
           <w:iCs/>
@@ -881,32 +993,63 @@
           <w:szCs w:val="20"/>
           <w:lang w:val="es-AR"/>
         </w:rPr>
-        <w:t>Se agrega LIMITE_TOTAL para indicar el máximo presupuesto que tiene un grupo.</w:t>
-      </w:r>
-    </w:p>
-    <w:p>
-      <w:pPr>
-        <w:spacing w:after="200" w:line="360" w:lineRule="auto"/>
-        <w:rPr>
-          <w:iCs/>
-          <w:sz w:val="20"/>
-          <w:szCs w:val="20"/>
-          <w:lang w:val="es-AR"/>
-        </w:rPr>
-      </w:pPr>
-    </w:p>
-    <w:p>
-      <w:pPr>
-        <w:spacing w:after="200" w:line="360" w:lineRule="auto"/>
-        <w:rPr>
-          <w:b/>
-          <w:bCs/>
-          <w:iCs/>
-          <w:sz w:val="20"/>
-          <w:szCs w:val="20"/>
-          <w:lang w:val="es-AR"/>
-        </w:rPr>
-      </w:pPr>
+        <w:t>Utilizo la constante de</w:t>
+      </w:r>
+      <w:r>
+        <w:rPr>
+          <w:iCs/>
+          <w:sz w:val="20"/>
+          <w:szCs w:val="20"/>
+          <w:lang w:val="es-AR"/>
+        </w:rPr>
+        <w:t xml:space="preserve"> </w:t>
+      </w:r>
+      <w:r>
+        <w:rPr>
+          <w:iCs/>
+          <w:sz w:val="20"/>
+          <w:szCs w:val="20"/>
+          <w:lang w:val="es-AR"/>
+        </w:rPr>
+        <w:t>“</w:t>
+      </w:r>
+      <w:r>
+        <w:rPr>
+          <w:iCs/>
+          <w:sz w:val="20"/>
+          <w:szCs w:val="20"/>
+          <w:lang w:val="es-AR"/>
+        </w:rPr>
+        <w:t>LIMITE_TOTAL</w:t>
+      </w:r>
+      <w:r>
+        <w:rPr>
+          <w:iCs/>
+          <w:sz w:val="20"/>
+          <w:szCs w:val="20"/>
+          <w:lang w:val="es-AR"/>
+        </w:rPr>
+        <w:t>”</w:t>
+      </w:r>
+      <w:r>
+        <w:rPr>
+          <w:iCs/>
+          <w:sz w:val="20"/>
+          <w:szCs w:val="20"/>
+          <w:lang w:val="es-AR"/>
+        </w:rPr>
+        <w:t xml:space="preserve"> para </w:t>
+      </w:r>
+      <w:r>
+        <w:rPr>
+          <w:iCs/>
+          <w:sz w:val="20"/>
+          <w:szCs w:val="20"/>
+          <w:lang w:val="es-AR"/>
+        </w:rPr>
+        <w:t>verificar que el máximo presupuesto del grupo no fue superado, si lo fue lanza una excepción (</w:t>
+      </w:r>
+      <w:proofErr w:type="spellStart"/>
       <w:r>
         <w:rPr>
           <w:b/>
@@ -918,16 +1061,52 @@
         </w:rPr>
         <w:t>LimiteDeGastoExcedidoException</w:t>
       </w:r>
-      <w:r>
-        <w:rPr>
-          <w:b/>
-          <w:bCs/>
-          <w:iCs/>
-          <w:sz w:val="20"/>
-          <w:szCs w:val="20"/>
-          <w:lang w:val="es-AR"/>
-        </w:rPr>
-        <w:t>.java (</w:t>
+      <w:proofErr w:type="spellEnd"/>
+      <w:r>
+        <w:rPr>
+          <w:b/>
+          <w:bCs/>
+          <w:iCs/>
+          <w:sz w:val="20"/>
+          <w:szCs w:val="20"/>
+          <w:lang w:val="es-AR"/>
+        </w:rPr>
+        <w:t>)</w:t>
+      </w:r>
+    </w:p>
+    <w:p>
+      <w:pPr>
+        <w:spacing w:after="200" w:line="360" w:lineRule="auto"/>
+        <w:rPr>
+          <w:iCs/>
+          <w:sz w:val="20"/>
+          <w:szCs w:val="20"/>
+          <w:lang w:val="es-AR"/>
+        </w:rPr>
+      </w:pPr>
+    </w:p>
+    <w:p>
+      <w:pPr>
+        <w:spacing w:after="200" w:line="360" w:lineRule="auto"/>
+        <w:rPr>
+          <w:b/>
+          <w:bCs/>
+          <w:iCs/>
+          <w:sz w:val="20"/>
+          <w:szCs w:val="20"/>
+          <w:lang w:val="es-AR"/>
+        </w:rPr>
+      </w:pPr>
+      <w:r>
+        <w:rPr>
+          <w:b/>
+          <w:bCs/>
+          <w:iCs/>
+          <w:sz w:val="20"/>
+          <w:szCs w:val="20"/>
+          <w:lang w:val="es-AR"/>
+        </w:rPr>
+        <w:t>LimiteDeGastoExcedidoException.java (</w:t>
       </w:r>
       <w:proofErr w:type="spellStart"/>
       <w:r>
@@ -971,7 +1150,25 @@
           <w:szCs w:val="20"/>
           <w:lang w:val="es-AR"/>
         </w:rPr>
-        <w:t>Excepción creada que indica si se excede del máximo presupuesto un grupo al agregar un gasto.</w:t>
+        <w:t>Excepción creada que indica si se excede del máximo presupuesto un grupo al agregar un gasto</w:t>
+      </w:r>
+      <w:r>
+        <w:rPr>
+          <w:iCs/>
+          <w:sz w:val="20"/>
+          <w:szCs w:val="20"/>
+          <w:lang w:val="es-AR"/>
+        </w:rPr>
+        <w:t xml:space="preserve"> (formateado el mensaje de la excepción con separador de miles)</w:t>
+      </w:r>
+      <w:r>
+        <w:rPr>
+          <w:iCs/>
+          <w:sz w:val="20"/>
+          <w:szCs w:val="20"/>
+          <w:lang w:val="es-AR"/>
+        </w:rPr>
+        <w:t>.</w:t>
       </w:r>
     </w:p>
     <w:p>
@@ -1121,69 +1318,24 @@
       <w:pPr>
         <w:spacing w:after="200" w:line="360" w:lineRule="auto"/>
         <w:rPr>
-          <w:iCs/>
-          <w:sz w:val="20"/>
-          <w:szCs w:val="20"/>
-          <w:lang w:val="es-AR"/>
-        </w:rPr>
-      </w:pPr>
-    </w:p>
-    <w:p>
-      <w:pPr>
-        <w:spacing w:after="200" w:line="360" w:lineRule="auto"/>
-        <w:rPr>
-          <w:iCs/>
-          <w:sz w:val="20"/>
-          <w:szCs w:val="20"/>
-          <w:lang w:val="es-AR"/>
-        </w:rPr>
-      </w:pPr>
-    </w:p>
-    <w:p>
-      <w:pPr>
-        <w:spacing w:after="200" w:line="360" w:lineRule="auto"/>
-        <w:rPr>
-          <w:b/>
-          <w:bCs/>
-          <w:iCs/>
-          <w:sz w:val="20"/>
-          <w:szCs w:val="20"/>
-          <w:lang w:val="es-AR"/>
-        </w:rPr>
-      </w:pPr>
-      <w:r>
-        <w:rPr>
-          <w:b/>
-          <w:bCs/>
-          <w:iCs/>
-          <w:sz w:val="20"/>
-          <w:szCs w:val="20"/>
-          <w:lang w:val="es-AR"/>
-        </w:rPr>
-        <w:lastRenderedPageBreak/>
-        <w:t>TotalGrupoNoSuperaLimiteSteps</w:t>
-      </w:r>
-      <w:r>
-        <w:rPr>
-          <w:b/>
-          <w:bCs/>
-          <w:iCs/>
-          <w:sz w:val="20"/>
-          <w:szCs w:val="20"/>
-          <w:lang w:val="es-AR"/>
-        </w:rPr>
-        <w:t>.java(</w:t>
-      </w:r>
-      <w:r>
-        <w:rPr>
-          <w:b/>
-          <w:bCs/>
-          <w:iCs/>
-          <w:sz w:val="20"/>
-          <w:szCs w:val="20"/>
-          <w:lang w:val="es-AR"/>
-        </w:rPr>
-        <w:t>ar.com.grupoesfera.repartir.steps.grupos</w:t>
+          <w:b/>
+          <w:bCs/>
+          <w:iCs/>
+          <w:sz w:val="20"/>
+          <w:szCs w:val="20"/>
+          <w:lang w:val="es-AR"/>
+        </w:rPr>
+      </w:pPr>
+      <w:r>
+        <w:rPr>
+          <w:b/>
+          <w:bCs/>
+          <w:iCs/>
+          <w:sz w:val="20"/>
+          <w:szCs w:val="20"/>
+          <w:lang w:val="es-AR"/>
+        </w:rPr>
+        <w:t>TotalGrupoNoSuperaLimiteSteps.java(ar.com.grupoesfera.repartir.steps.grupos</w:t>
       </w:r>
     </w:p>
     <w:p>
@@ -1278,6 +1430,15 @@
           <w:lang w:val="es-AR"/>
         </w:rPr>
         <w:t>limite_grupo</w:t>
+      </w:r>
+      <w:r>
+        <w:rPr>
+          <w:iCs/>
+          <w:sz w:val="20"/>
+          <w:szCs w:val="20"/>
+          <w:lang w:val="es-AR"/>
+        </w:rPr>
+        <w:t>.feature</w:t>
       </w:r>
       <w:proofErr w:type="spellEnd"/>
       <w:r>

</xml_diff>